<commit_message>
Test Bed setup and deleted Datasheet_SHT1x
</commit_message>
<xml_diff>
--- a/Project_Documents/Test bed Step/TEST_BED_SET_UP.docx
+++ b/Project_Documents/Test bed Step/TEST_BED_SET_UP.docx
@@ -3551,7 +3551,23 @@
           <w:sz w:val="24"/>
           <w:szCs w:val="24"/>
         </w:rPr>
-        <w:t>States are stored in the sink 3001 and 300b for respective plants.</w:t>
+        <w:t xml:space="preserve">States are </w:t>
+      </w:r>
+      <w:r>
+        <w:rPr>
+          <w:rFonts w:ascii="Times New Roman" w:hAnsi="Times New Roman"/>
+          <w:sz w:val="24"/>
+          <w:szCs w:val="24"/>
+        </w:rPr>
+        <w:t>stored in the sink 3001 and 3009</w:t>
+      </w:r>
+      <w:r>
+        <w:rPr>
+          <w:rFonts w:ascii="Times New Roman" w:hAnsi="Times New Roman"/>
+          <w:sz w:val="24"/>
+          <w:szCs w:val="24"/>
+        </w:rPr>
+        <w:t>for respective plants.</w:t>
       </w:r>
     </w:p>
     <w:p>
@@ -6282,7 +6298,7 @@
         <w:noProof/>
       </w:rPr>
       <w:pict>
-        <v:line id="Line 29" o:spid="_x0000_s4097" style="position:absolute;z-index:-251659264;visibility:visible;mso-position-horizontal-relative:page;mso-position-vertical-relative:page" from="42.55pt,785.3pt" to="552.8pt,785.3pt" o:gfxdata="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" strokeweight=".5pt">
+        <v:line id="Line 29" o:spid="_x0000_s4097" style="position:absolute;z-index:-251658752;visibility:visible;mso-position-horizontal-relative:page;mso-position-vertical-relative:page" from="42.55pt,785.3pt" to="552.8pt,785.3pt" o:gfxdata="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" strokeweight=".5pt">
           <w10:wrap anchorx="page" anchory="page"/>
           <w10:anchorlock/>
         </v:line>

</xml_diff>